<commit_message>
updated workbook for housing market analysis
</commit_message>
<xml_diff>
--- a/Housing Analysis UK/The New Build Premium.docx
+++ b/Housing Analysis UK/The New Build Premium.docx
@@ -170,6 +170,7 @@
     <w:p>
       <w:pPr>
         <w:numPr>
+          <w:ilvl w:val="0"/>
           <w:numId w:val="0"/>
         </w:numPr>
         <w:bidi w:val="0"/>
@@ -182,6 +183,7 @@
     <w:p>
       <w:pPr>
         <w:numPr>
+          <w:ilvl w:val="0"/>
           <w:numId w:val="0"/>
         </w:numPr>
         <w:bidi w:val="0"/>
@@ -195,17 +197,200 @@
           <w:rFonts w:hint="default"/>
           <w:lang w:val="en-US"/>
         </w:rPr>
-        <w:t>AI reference:https://claude.ai/chat/e</w:t>
-      </w:r>
+        <w:t>AI reference:https://claude.ai/chat/e0e2c96c-4042-4352-9a80-c3443233087d</w:t>
+      </w:r>
+    </w:p>
+    <w:p>
+      <w:pPr>
+        <w:numPr>
+          <w:ilvl w:val="0"/>
+          <w:numId w:val="0"/>
+        </w:numPr>
+        <w:bidi w:val="0"/>
+        <w:rPr>
+          <w:rFonts w:hint="default"/>
+          <w:lang w:val="en-US"/>
+        </w:rPr>
+      </w:pPr>
+    </w:p>
+    <w:p>
+      <w:pPr>
+        <w:numPr>
+          <w:ilvl w:val="0"/>
+          <w:numId w:val="0"/>
+        </w:numPr>
+        <w:bidi w:val="0"/>
+        <w:rPr>
+          <w:rFonts w:hint="default"/>
+          <w:lang w:val="en-US"/>
+        </w:rPr>
+      </w:pPr>
+      <w:r>
+        <w:rPr>
+          <w:rFonts w:hint="default"/>
+          <w:lang w:val="en-US"/>
+        </w:rPr>
+        <w:t>URL:</w:t>
+      </w:r>
+    </w:p>
+    <w:p>
+      <w:pPr>
+        <w:numPr>
+          <w:ilvl w:val="0"/>
+          <w:numId w:val="0"/>
+        </w:numPr>
+        <w:bidi w:val="0"/>
+        <w:rPr>
+          <w:rFonts w:hint="default"/>
+          <w:lang w:val="en-US"/>
+        </w:rPr>
+      </w:pPr>
+    </w:p>
+    <w:p>
+      <w:pPr>
+        <w:numPr>
+          <w:ilvl w:val="0"/>
+          <w:numId w:val="0"/>
+        </w:numPr>
+        <w:bidi w:val="0"/>
+        <w:rPr>
+          <w:rFonts w:hint="default"/>
+          <w:lang w:val="en-US"/>
+        </w:rPr>
+      </w:pPr>
+      <w:r>
+        <w:rPr>
+          <w:rFonts w:hint="default"/>
+          <w:lang w:val="en-US"/>
+        </w:rPr>
+        <w:fldChar w:fldCharType="begin"/>
+      </w:r>
+      <w:r>
+        <w:rPr>
+          <w:rFonts w:hint="default"/>
+          <w:lang w:val="en-US"/>
+        </w:rPr>
+        <w:instrText xml:space="preserve"> HYPERLINK "https://www.gov.uk/government/publications/about-the-uk-house-price-index/about-the-uk-house-price-index#property-attributes-data" </w:instrText>
+      </w:r>
+      <w:r>
+        <w:rPr>
+          <w:rFonts w:hint="default"/>
+          <w:lang w:val="en-US"/>
+        </w:rPr>
+        <w:fldChar w:fldCharType="separate"/>
+      </w:r>
+      <w:r>
+        <w:rPr>
+          <w:rStyle w:val="4"/>
+          <w:rFonts w:hint="default"/>
+          <w:lang w:val="en-US"/>
+        </w:rPr>
+        <w:t>https://www.gov.uk/government/publications/about-the-uk-house-price-index/about-the-uk-house-price-index#property-attributes-data</w:t>
+      </w:r>
+      <w:r>
+        <w:rPr>
+          <w:rFonts w:hint="default"/>
+          <w:lang w:val="en-US"/>
+        </w:rPr>
+        <w:fldChar w:fldCharType="end"/>
+      </w:r>
+    </w:p>
+    <w:p>
+      <w:pPr>
+        <w:numPr>
+          <w:ilvl w:val="0"/>
+          <w:numId w:val="0"/>
+        </w:numPr>
+        <w:bidi w:val="0"/>
+        <w:rPr>
+          <w:rFonts w:hint="default"/>
+          <w:lang w:val="en-US"/>
+        </w:rPr>
+      </w:pPr>
+    </w:p>
+    <w:p>
+      <w:pPr>
+        <w:numPr>
+          <w:ilvl w:val="0"/>
+          <w:numId w:val="0"/>
+        </w:numPr>
+        <w:bidi w:val="0"/>
+        <w:rPr>
+          <w:rFonts w:hint="default"/>
+          <w:lang w:val="en-US"/>
+        </w:rPr>
+      </w:pPr>
+      <w:r>
+        <w:rPr>
+          <w:rFonts w:hint="default"/>
+          <w:lang w:val="en-US"/>
+        </w:rPr>
+        <w:t xml:space="preserve">Data url: </w:t>
+      </w:r>
+      <w:r>
+        <w:rPr>
+          <w:rFonts w:hint="default"/>
+          <w:lang w:val="en-US"/>
+        </w:rPr>
+        <w:fldChar w:fldCharType="begin"/>
+      </w:r>
+      <w:r>
+        <w:rPr>
+          <w:rFonts w:hint="default"/>
+          <w:lang w:val="en-US"/>
+        </w:rPr>
+        <w:instrText xml:space="preserve"> HYPERLINK "https://www.gov.uk/government/statistical-data-sets/uk-house-price-index-data-downloads-may-2025" </w:instrText>
+      </w:r>
+      <w:r>
+        <w:rPr>
+          <w:rFonts w:hint="default"/>
+          <w:lang w:val="en-US"/>
+        </w:rPr>
+        <w:fldChar w:fldCharType="separate"/>
+      </w:r>
+      <w:r>
+        <w:rPr>
+          <w:rStyle w:val="4"/>
+          <w:rFonts w:hint="default"/>
+          <w:lang w:val="en-US"/>
+        </w:rPr>
+        <w:t>https://www.gov.uk/government/statistical-data-sets/uk-house-price-index-data-downloads-may-2025</w:t>
+      </w:r>
+      <w:r>
+        <w:rPr>
+          <w:rFonts w:hint="default"/>
+          <w:lang w:val="en-US"/>
+        </w:rPr>
+        <w:fldChar w:fldCharType="end"/>
+      </w:r>
+    </w:p>
+    <w:p>
+      <w:pPr>
+        <w:numPr>
+          <w:ilvl w:val="0"/>
+          <w:numId w:val="0"/>
+        </w:numPr>
+        <w:bidi w:val="0"/>
+        <w:rPr>
+          <w:rFonts w:hint="default"/>
+          <w:lang w:val="en-US"/>
+        </w:rPr>
+      </w:pPr>
+    </w:p>
+    <w:p>
+      <w:pPr>
+        <w:numPr>
+          <w:ilvl w:val="0"/>
+          <w:numId w:val="0"/>
+        </w:numPr>
+        <w:bidi w:val="0"/>
+        <w:rPr>
+          <w:rFonts w:hint="default"/>
+          <w:lang w:val="en-US"/>
+        </w:rPr>
+      </w:pPr>
       <w:bookmarkStart w:id="0" w:name="_GoBack"/>
       <w:bookmarkEnd w:id="0"/>
-      <w:r>
-        <w:rPr>
-          <w:rFonts w:hint="default"/>
-          <w:lang w:val="en-US"/>
-        </w:rPr>
-        <w:t>0e2c96c-4042-4352-9a80-c3443233087d</w:t>
-      </w:r>
     </w:p>
     <w:sectPr>
       <w:pgSz w:w="11906" w:h="16838"/>
@@ -321,7 +506,7 @@
     <w:lsdException w:qFormat="1" w:unhideWhenUsed="0" w:uiPriority="0" w:semiHidden="0" w:name="Title"/>
     <w:lsdException w:unhideWhenUsed="0" w:uiPriority="0" w:semiHidden="0" w:name="Closing"/>
     <w:lsdException w:unhideWhenUsed="0" w:uiPriority="0" w:semiHidden="0" w:name="Signature"/>
-    <w:lsdException w:unhideWhenUsed="0" w:uiPriority="0" w:name="Default Paragraph Font"/>
+    <w:lsdException w:qFormat="1" w:unhideWhenUsed="0" w:uiPriority="0" w:name="Default Paragraph Font"/>
     <w:lsdException w:unhideWhenUsed="0" w:uiPriority="0" w:semiHidden="0" w:name="Body Text"/>
     <w:lsdException w:unhideWhenUsed="0" w:uiPriority="0" w:semiHidden="0" w:name="Body Text Indent"/>
     <w:lsdException w:unhideWhenUsed="0" w:uiPriority="0" w:semiHidden="0" w:name="List Continue"/>
@@ -517,6 +702,7 @@
   <w:style w:type="character" w:default="1" w:styleId="2">
     <w:name w:val="Default Paragraph Font"/>
     <w:semiHidden/>
+    <w:qFormat/>
     <w:uiPriority w:val="0"/>
   </w:style>
   <w:style w:type="table" w:default="1" w:styleId="3">
@@ -531,6 +717,15 @@
         <w:right w:w="108" w:type="dxa"/>
       </w:tblCellMar>
     </w:tblPr>
+  </w:style>
+  <w:style w:type="character" w:styleId="4">
+    <w:name w:val="Hyperlink"/>
+    <w:basedOn w:val="2"/>
+    <w:uiPriority w:val="0"/>
+    <w:rPr>
+      <w:color w:val="0000FF"/>
+      <w:u w:val="single"/>
+    </w:rPr>
   </w:style>
 </w:styles>
 </file>

</xml_diff>

<commit_message>
updated housing analysis workbook
</commit_message>
<xml_diff>
--- a/Housing Analysis UK/The New Build Premium.docx
+++ b/Housing Analysis UK/The New Build Premium.docx
@@ -20,7 +20,29 @@
           <w:sz w:val="32"/>
           <w:szCs w:val="32"/>
         </w:rPr>
-        <w:t>The New Build Premium: A UK Housing Market Analysis</w:t>
+        <w:t xml:space="preserve">The </w:t>
+      </w:r>
+      <w:bookmarkStart w:id="0" w:name="_GoBack"/>
+      <w:r>
+        <w:rPr>
+          <w:rFonts w:ascii="SimSun" w:hAnsi="SimSun" w:eastAsia="SimSun" w:cs="SimSun"/>
+          <w:b/>
+          <w:bCs/>
+          <w:sz w:val="32"/>
+          <w:szCs w:val="32"/>
+        </w:rPr>
+        <w:t xml:space="preserve">New Build Premium: </w:t>
+      </w:r>
+      <w:bookmarkEnd w:id="0"/>
+      <w:r>
+        <w:rPr>
+          <w:rFonts w:ascii="SimSun" w:hAnsi="SimSun" w:eastAsia="SimSun" w:cs="SimSun"/>
+          <w:b/>
+          <w:bCs/>
+          <w:sz w:val="32"/>
+          <w:szCs w:val="32"/>
+        </w:rPr>
+        <w:t>A UK Housing Market Analysis</w:t>
       </w:r>
     </w:p>
     <w:p>
@@ -281,11 +303,80 @@
       </w:r>
       <w:r>
         <w:rPr>
+          <w:rStyle w:val="5"/>
+          <w:rFonts w:hint="default"/>
+          <w:lang w:val="en-US"/>
+        </w:rPr>
+        <w:t>https://www.gov.uk/government/publications/about-the-uk-house-price-index/about-the-uk-house-price-index#property-attributes-data</w:t>
+      </w:r>
+      <w:r>
+        <w:rPr>
+          <w:rFonts w:hint="default"/>
+          <w:lang w:val="en-US"/>
+        </w:rPr>
+        <w:fldChar w:fldCharType="end"/>
+      </w:r>
+    </w:p>
+    <w:p>
+      <w:pPr>
+        <w:numPr>
+          <w:ilvl w:val="0"/>
+          <w:numId w:val="0"/>
+        </w:numPr>
+        <w:bidi w:val="0"/>
+        <w:rPr>
+          <w:rFonts w:hint="default"/>
+          <w:lang w:val="en-US"/>
+        </w:rPr>
+      </w:pPr>
+    </w:p>
+    <w:p>
+      <w:pPr>
+        <w:numPr>
+          <w:ilvl w:val="0"/>
+          <w:numId w:val="0"/>
+        </w:numPr>
+        <w:bidi w:val="0"/>
+        <w:rPr>
+          <w:rFonts w:hint="default"/>
+          <w:lang w:val="en-US"/>
+        </w:rPr>
+      </w:pPr>
+      <w:r>
+        <w:rPr>
+          <w:rFonts w:hint="default"/>
+          <w:lang w:val="en-US"/>
+        </w:rPr>
+        <w:t xml:space="preserve">Data url: </w:t>
+      </w:r>
+      <w:r>
+        <w:rPr>
+          <w:rFonts w:hint="default"/>
+          <w:lang w:val="en-US"/>
+        </w:rPr>
+        <w:fldChar w:fldCharType="begin"/>
+      </w:r>
+      <w:r>
+        <w:rPr>
+          <w:rFonts w:hint="default"/>
+          <w:lang w:val="en-US"/>
+        </w:rPr>
+        <w:instrText xml:space="preserve"> HYPERLINK "https://www.gov.uk/government/statistical-data-sets/uk-house-price-index-data-downloads-may-2025" </w:instrText>
+      </w:r>
+      <w:r>
+        <w:rPr>
+          <w:rFonts w:hint="default"/>
+          <w:lang w:val="en-US"/>
+        </w:rPr>
+        <w:fldChar w:fldCharType="separate"/>
+      </w:r>
+      <w:r>
+        <w:rPr>
           <w:rStyle w:val="4"/>
           <w:rFonts w:hint="default"/>
           <w:lang w:val="en-US"/>
         </w:rPr>
-        <w:t>https://www.gov.uk/government/publications/about-the-uk-house-price-index/about-the-uk-house-price-index#property-attributes-data</w:t>
+        <w:t>https://www.gov.uk/government/statistical-data-sets/uk-house-price-index-data-downloads-may-2025</w:t>
       </w:r>
       <w:r>
         <w:rPr>
@@ -320,77 +411,6 @@
           <w:lang w:val="en-US"/>
         </w:rPr>
       </w:pPr>
-      <w:r>
-        <w:rPr>
-          <w:rFonts w:hint="default"/>
-          <w:lang w:val="en-US"/>
-        </w:rPr>
-        <w:t xml:space="preserve">Data url: </w:t>
-      </w:r>
-      <w:r>
-        <w:rPr>
-          <w:rFonts w:hint="default"/>
-          <w:lang w:val="en-US"/>
-        </w:rPr>
-        <w:fldChar w:fldCharType="begin"/>
-      </w:r>
-      <w:r>
-        <w:rPr>
-          <w:rFonts w:hint="default"/>
-          <w:lang w:val="en-US"/>
-        </w:rPr>
-        <w:instrText xml:space="preserve"> HYPERLINK "https://www.gov.uk/government/statistical-data-sets/uk-house-price-index-data-downloads-may-2025" </w:instrText>
-      </w:r>
-      <w:r>
-        <w:rPr>
-          <w:rFonts w:hint="default"/>
-          <w:lang w:val="en-US"/>
-        </w:rPr>
-        <w:fldChar w:fldCharType="separate"/>
-      </w:r>
-      <w:r>
-        <w:rPr>
-          <w:rStyle w:val="4"/>
-          <w:rFonts w:hint="default"/>
-          <w:lang w:val="en-US"/>
-        </w:rPr>
-        <w:t>https://www.gov.uk/government/statistical-data-sets/uk-house-price-index-data-downloads-may-2025</w:t>
-      </w:r>
-      <w:r>
-        <w:rPr>
-          <w:rFonts w:hint="default"/>
-          <w:lang w:val="en-US"/>
-        </w:rPr>
-        <w:fldChar w:fldCharType="end"/>
-      </w:r>
-    </w:p>
-    <w:p>
-      <w:pPr>
-        <w:numPr>
-          <w:ilvl w:val="0"/>
-          <w:numId w:val="0"/>
-        </w:numPr>
-        <w:bidi w:val="0"/>
-        <w:rPr>
-          <w:rFonts w:hint="default"/>
-          <w:lang w:val="en-US"/>
-        </w:rPr>
-      </w:pPr>
-    </w:p>
-    <w:p>
-      <w:pPr>
-        <w:numPr>
-          <w:ilvl w:val="0"/>
-          <w:numId w:val="0"/>
-        </w:numPr>
-        <w:bidi w:val="0"/>
-        <w:rPr>
-          <w:rFonts w:hint="default"/>
-          <w:lang w:val="en-US"/>
-        </w:rPr>
-      </w:pPr>
-      <w:bookmarkStart w:id="0" w:name="_GoBack"/>
-      <w:bookmarkEnd w:id="0"/>
     </w:p>
     <w:sectPr>
       <w:pgSz w:w="11906" w:h="16838"/>
@@ -526,7 +546,7 @@
     <w:lsdException w:unhideWhenUsed="0" w:uiPriority="0" w:semiHidden="0" w:name="Body Text Indent 2"/>
     <w:lsdException w:unhideWhenUsed="0" w:uiPriority="0" w:semiHidden="0" w:name="Body Text Indent 3"/>
     <w:lsdException w:unhideWhenUsed="0" w:uiPriority="0" w:semiHidden="0" w:name="Block Text"/>
-    <w:lsdException w:unhideWhenUsed="0" w:uiPriority="0" w:semiHidden="0" w:name="Hyperlink"/>
+    <w:lsdException w:qFormat="1" w:unhideWhenUsed="0" w:uiPriority="0" w:semiHidden="0" w:name="Hyperlink"/>
     <w:lsdException w:unhideWhenUsed="0" w:uiPriority="0" w:semiHidden="0" w:name="FollowedHyperlink"/>
     <w:lsdException w:qFormat="1" w:unhideWhenUsed="0" w:uiPriority="0" w:semiHidden="0" w:name="Strong"/>
     <w:lsdException w:qFormat="1" w:unhideWhenUsed="0" w:uiPriority="0" w:semiHidden="0" w:name="Emphasis"/>
@@ -719,8 +739,18 @@
     </w:tblPr>
   </w:style>
   <w:style w:type="character" w:styleId="4">
+    <w:name w:val="FollowedHyperlink"/>
+    <w:basedOn w:val="2"/>
+    <w:uiPriority w:val="0"/>
+    <w:rPr>
+      <w:color w:val="800080"/>
+      <w:u w:val="single"/>
+    </w:rPr>
+  </w:style>
+  <w:style w:type="character" w:styleId="5">
     <w:name w:val="Hyperlink"/>
     <w:basedOn w:val="2"/>
+    <w:qFormat/>
     <w:uiPriority w:val="0"/>
     <w:rPr>
       <w:color w:val="0000FF"/>

</xml_diff>